<commit_message>
Finished upto chapter 10
</commit_message>
<xml_diff>
--- a/activityLogs/030215/summary.docx
+++ b/activityLogs/030215/summary.docx
@@ -26,7 +26,16 @@
     <w:p/>
     <w:p>
       <w:r>
-        <w:t>02/24/15 Tuesday</w:t>
+        <w:t>03</w:t>
+      </w:r>
+      <w:r>
+        <w:t>/</w:t>
+      </w:r>
+      <w:r>
+        <w:t>03</w:t>
+      </w:r>
+      <w:r>
+        <w:t>/15 Tuesday</w:t>
       </w:r>
     </w:p>
     <w:p/>
@@ -45,7 +54,10 @@
     <w:p/>
     <w:p>
       <w:r>
-        <w:t>02/25/15 Wednesday</w:t>
+        <w:t>03/04</w:t>
+      </w:r>
+      <w:r>
+        <w:t>/15 Wednesday</w:t>
       </w:r>
     </w:p>
     <w:p/>
@@ -56,36 +68,71 @@
       <w:r>
         <w:t>My magnetic lasso algorithm is implemented, but it’s pretty bad. There are lots of parameters I need to tweak: number of pixels to move in each iteration, b/w vs color, threshold to determine the edge, etc… I am also thinking the threshold should be dynamically determined, but I am not sure how that can be done.</w:t>
       </w:r>
+    </w:p>
+    <w:p/>
+    <w:p>
+      <w:r>
+        <w:t>03/05</w:t>
+      </w:r>
+      <w:r>
+        <w:t>/15 Thursday</w:t>
+      </w:r>
+    </w:p>
+    <w:p>
+      <w:r>
+        <w:tab/>
+        <w:t>No significant progress.</w:t>
+      </w:r>
+    </w:p>
+    <w:p/>
+    <w:p>
+      <w:r>
+        <w:t>03</w:t>
+      </w:r>
+      <w:r>
+        <w:t>/</w:t>
+      </w:r>
+      <w:r>
+        <w:t>06</w:t>
+      </w:r>
+      <w:r>
+        <w:t>/15 Friday</w:t>
+      </w:r>
+    </w:p>
+    <w:p>
+      <w:r>
+        <w:tab/>
+        <w:t>No significant progress.</w:t>
+      </w:r>
+    </w:p>
+    <w:p/>
+    <w:p>
+      <w:r>
+        <w:t>03/07/15 Saturday</w:t>
+      </w:r>
+    </w:p>
+    <w:p/>
+    <w:p>
+      <w:r>
+        <w:tab/>
+      </w:r>
+      <w:r>
+        <w:t>Created a new</w:t>
+      </w:r>
+      <w:r>
+        <w:t xml:space="preserve"> poster for poster critiques</w:t>
+      </w:r>
+      <w:r>
+        <w:t xml:space="preserve"> next week </w:t>
+      </w:r>
+      <w:r>
+        <w:t>(1)</w:t>
+      </w:r>
+      <w:r>
+        <w:t>.</w:t>
+      </w:r>
       <w:bookmarkStart w:id="0" w:name="_GoBack"/>
       <w:bookmarkEnd w:id="0"/>
-    </w:p>
-    <w:p/>
-    <w:p>
-      <w:r>
-        <w:t>02/26/15 Thursday</w:t>
-      </w:r>
-    </w:p>
-    <w:p/>
-    <w:p>
-      <w:r>
-        <w:tab/>
-        <w:t>No significant progress.</w:t>
-      </w:r>
-    </w:p>
-    <w:p/>
-    <w:p>
-      <w:r>
-        <w:t>02/27/15 Friday</w:t>
-      </w:r>
-    </w:p>
-    <w:p>
-      <w:r>
-        <w:tab/>
-        <w:t>No sign</w:t>
-      </w:r>
-      <w:r>
-        <w:t>ificant progress.</w:t>
-      </w:r>
     </w:p>
     <w:p/>
     <w:p/>

</xml_diff>

<commit_message>
Tried lasso with color image and euclidean dist. Doesnt work
</commit_message>
<xml_diff>
--- a/activityLogs/030215/summary.docx
+++ b/activityLogs/030215/summary.docx
@@ -66,7 +66,19 @@
         <w:ind w:firstLine="709"/>
       </w:pPr>
       <w:r>
-        <w:t>My magnetic lasso algorithm is implemented, but it’s pretty bad. There are lots of parameters I need to tweak: number of pixels to move in each iteration, b/w vs color, threshold to determine the edge, etc… I am also thinking the threshold should be dynamically determined, but I am not sure how that can be done.</w:t>
+        <w:t>My magnetic lasso algorithm is implemented, but it’s pretty bad</w:t>
+      </w:r>
+      <w:r>
+        <w:t xml:space="preserve"> (</w:t>
+      </w:r>
+      <w:r>
+        <w:t>1</w:t>
+      </w:r>
+      <w:r>
+        <w:t>)</w:t>
+      </w:r>
+      <w:r>
+        <w:t>. There are lots of parameters I need to tweak: number of pixels to move in each iteration, b/w vs color, threshold to determine the edge, etc… I am also thinking the threshold should be dynamically determined, but I am not sure how that can be done.</w:t>
       </w:r>
     </w:p>
     <w:p/>
@@ -111,28 +123,46 @@
         <w:t>03/07/15 Saturday</w:t>
       </w:r>
     </w:p>
-    <w:p/>
-    <w:p>
-      <w:r>
-        <w:tab/>
-      </w:r>
-      <w:r>
-        <w:t>Created a new</w:t>
-      </w:r>
-      <w:r>
-        <w:t xml:space="preserve"> poster for poster critiques</w:t>
-      </w:r>
-      <w:r>
-        <w:t xml:space="preserve"> next week </w:t>
-      </w:r>
-      <w:r>
-        <w:t>(1)</w:t>
-      </w:r>
-      <w:r>
-        <w:t>.</w:t>
-      </w:r>
+    <w:p>
       <w:bookmarkStart w:id="0" w:name="_GoBack"/>
       <w:bookmarkEnd w:id="0"/>
+    </w:p>
+    <w:p>
+      <w:r>
+        <w:tab/>
+      </w:r>
+      <w:r>
+        <w:t>Created a new</w:t>
+      </w:r>
+      <w:r>
+        <w:t xml:space="preserve"> poster for poster critiques</w:t>
+      </w:r>
+      <w:r>
+        <w:t xml:space="preserve"> next week</w:t>
+      </w:r>
+      <w:r>
+        <w:t>.</w:t>
+      </w:r>
+      <w:r>
+        <w:t xml:space="preserve"> Also implemented magnetic lasso with </w:t>
+      </w:r>
+      <w:proofErr w:type="spellStart"/>
+      <w:r>
+        <w:t>rgb</w:t>
+      </w:r>
+      <w:proofErr w:type="spellEnd"/>
+      <w:r>
+        <w:t xml:space="preserve"> image rather than grayscale image (</w:t>
+      </w:r>
+      <w:r>
+        <w:t>2</w:t>
+      </w:r>
+      <w:r>
+        <w:t>). Result is still pretty bad… Maybe I should use MATLAB’s edge detection on parts of the image close to the mouse pointer rather than trying to implement my own edge detection.</w:t>
+      </w:r>
+      <w:r>
+        <w:tab/>
+      </w:r>
     </w:p>
     <w:p/>
     <w:p/>

</xml_diff>